<commit_message>
Add task2 images link
</commit_message>
<xml_diff>
--- a/Assignment2.docx
+++ b/Assignment2.docx
@@ -1510,19 +1510,7 @@
           <w:rPr>
             <w:rFonts w:ascii="TimesNewRomanPSMT" w:hAnsi="TimesNewRomanPSMT"/>
           </w:rPr>
-          <w:t>https://</w:t>
-        </w:r>
-        <w:r>
-          <w:rPr>
-            <w:rFonts w:ascii="TimesNewRomanPSMT" w:hAnsi="TimesNewRomanPSMT"/>
-          </w:rPr>
-          <w:t>h</w:t>
-        </w:r>
-        <w:r>
-          <w:rPr>
-            <w:rFonts w:ascii="TimesNewRomanPSMT" w:hAnsi="TimesNewRomanPSMT"/>
-          </w:rPr>
-          <w:t>ub.docker.com/r/willinie/task1/tags</w:t>
+          <w:t>https://hub.docker.com/r/willinie/task1/tags</w:t>
         </w:r>
       </w:hyperlink>
     </w:p>
@@ -1873,6 +1861,78 @@
           <w:sz w:val="22"/>
           <w:szCs w:val="22"/>
         </w:rPr>
+        <w:t>Images Links:</w:t>
+      </w:r>
+    </w:p>
+    <w:p>
+      <w:pPr>
+        <w:pStyle w:val="NormalWeb"/>
+        <w:ind w:left="720"/>
+        <w:rPr>
+          <w:rFonts w:ascii="TimesNewRomanPSMT" w:hAnsi="TimesNewRomanPSMT"/>
+          <w:sz w:val="22"/>
+          <w:szCs w:val="22"/>
+        </w:rPr>
+      </w:pPr>
+      <w:hyperlink r:id="rId23" w:history="1">
+        <w:r>
+          <w:rPr>
+            <w:rStyle w:val="Hyperlink"/>
+            <w:rFonts w:ascii="TimesNewRomanPSMT" w:hAnsi="TimesNewRomanPSMT"/>
+            <w:sz w:val="22"/>
+            <w:szCs w:val="22"/>
+          </w:rPr>
+          <w:t>https://hub.docker.com/r/willinie/task2part1_server</w:t>
+        </w:r>
+      </w:hyperlink>
+    </w:p>
+    <w:p>
+      <w:pPr>
+        <w:pStyle w:val="NormalWeb"/>
+        <w:ind w:left="720"/>
+        <w:rPr>
+          <w:rFonts w:ascii="TimesNewRomanPSMT" w:hAnsi="TimesNewRomanPSMT"/>
+          <w:sz w:val="22"/>
+          <w:szCs w:val="22"/>
+        </w:rPr>
+      </w:pPr>
+      <w:hyperlink r:id="rId24" w:history="1">
+        <w:r>
+          <w:rPr>
+            <w:rStyle w:val="Hyperlink"/>
+            <w:rFonts w:ascii="TimesNewRomanPSMT" w:hAnsi="TimesNewRomanPSMT"/>
+            <w:sz w:val="22"/>
+            <w:szCs w:val="22"/>
+          </w:rPr>
+          <w:t>https://hub.docker.com/r/willinie/task2part1_</w:t>
+        </w:r>
+        <w:r>
+          <w:rPr>
+            <w:rStyle w:val="Hyperlink"/>
+            <w:rFonts w:ascii="TimesNewRomanPSMT" w:hAnsi="TimesNewRomanPSMT"/>
+            <w:sz w:val="22"/>
+            <w:szCs w:val="22"/>
+          </w:rPr>
+          <w:t>client</w:t>
+        </w:r>
+      </w:hyperlink>
+    </w:p>
+    <w:p>
+      <w:pPr>
+        <w:pStyle w:val="NormalWeb"/>
+        <w:ind w:left="720"/>
+        <w:rPr>
+          <w:rFonts w:ascii="TimesNewRomanPSMT" w:hAnsi="TimesNewRomanPSMT"/>
+          <w:sz w:val="22"/>
+          <w:szCs w:val="22"/>
+        </w:rPr>
+      </w:pPr>
+      <w:r>
+        <w:rPr>
+          <w:rFonts w:ascii="TimesNewRomanPSMT" w:hAnsi="TimesNewRomanPSMT"/>
+          <w:sz w:val="22"/>
+          <w:szCs w:val="22"/>
+        </w:rPr>
         <w:t>Build images:</w:t>
       </w:r>
     </w:p>
@@ -1909,7 +1969,7 @@
                     <pic:cNvPicPr/>
                   </pic:nvPicPr>
                   <pic:blipFill>
-                    <a:blip r:embed="rId23">
+                    <a:blip r:embed="rId25">
                       <a:extLst>
                         <a:ext uri="{28A0092B-C50C-407E-A947-70E740481C1C}">
                           <a14:useLocalDpi xmlns:a14="http://schemas.microsoft.com/office/drawing/2010/main" val="0"/>
@@ -1969,7 +2029,7 @@
                     <pic:cNvPicPr/>
                   </pic:nvPicPr>
                   <pic:blipFill>
-                    <a:blip r:embed="rId24">
+                    <a:blip r:embed="rId26">
                       <a:extLst>
                         <a:ext uri="{28A0092B-C50C-407E-A947-70E740481C1C}">
                           <a14:useLocalDpi xmlns:a14="http://schemas.microsoft.com/office/drawing/2010/main" val="0"/>
@@ -2048,7 +2108,7 @@
                     <pic:cNvPicPr/>
                   </pic:nvPicPr>
                   <pic:blipFill>
-                    <a:blip r:embed="rId25">
+                    <a:blip r:embed="rId27">
                       <a:extLst>
                         <a:ext uri="{28A0092B-C50C-407E-A947-70E740481C1C}">
                           <a14:useLocalDpi xmlns:a14="http://schemas.microsoft.com/office/drawing/2010/main" val="0"/>
@@ -2127,7 +2187,7 @@
                     <pic:cNvPicPr/>
                   </pic:nvPicPr>
                   <pic:blipFill>
-                    <a:blip r:embed="rId26">
+                    <a:blip r:embed="rId28">
                       <a:extLst>
                         <a:ext uri="{28A0092B-C50C-407E-A947-70E740481C1C}">
                           <a14:useLocalDpi xmlns:a14="http://schemas.microsoft.com/office/drawing/2010/main" val="0"/>
@@ -2187,7 +2247,7 @@
                     <pic:cNvPicPr/>
                   </pic:nvPicPr>
                   <pic:blipFill>
-                    <a:blip r:embed="rId27" cstate="print">
+                    <a:blip r:embed="rId29" cstate="print">
                       <a:extLst>
                         <a:ext uri="{28A0092B-C50C-407E-A947-70E740481C1C}">
                           <a14:useLocalDpi xmlns:a14="http://schemas.microsoft.com/office/drawing/2010/main" val="0"/>
@@ -2231,6 +2291,7 @@
           <w:sz w:val="22"/>
           <w:szCs w:val="22"/>
         </w:rPr>
+        <w:lastRenderedPageBreak/>
         <w:drawing>
           <wp:inline distT="0" distB="0" distL="0" distR="0" wp14:anchorId="58508B37" wp14:editId="6BDD587C">
             <wp:extent cx="5731510" cy="734695"/>
@@ -2247,7 +2308,7 @@
                     <pic:cNvPicPr/>
                   </pic:nvPicPr>
                   <pic:blipFill>
-                    <a:blip r:embed="rId28">
+                    <a:blip r:embed="rId30">
                       <a:extLst>
                         <a:ext uri="{28A0092B-C50C-407E-A947-70E740481C1C}">
                           <a14:useLocalDpi xmlns:a14="http://schemas.microsoft.com/office/drawing/2010/main" val="0"/>
@@ -2315,7 +2376,6 @@
           <w:sz w:val="22"/>
           <w:szCs w:val="22"/>
         </w:rPr>
-        <w:lastRenderedPageBreak/>
         <w:t xml:space="preserve">Emulate another offloading scenario that is relevant for future applications. </w:t>
       </w:r>
     </w:p>
@@ -2353,7 +2413,23 @@
           <w:sz w:val="22"/>
           <w:szCs w:val="22"/>
         </w:rPr>
-        <w:t>-key pair. In the Part2 of this task, we emulated a client-server transmission, including the following steps:</w:t>
+        <w:t>-key pair. In th</w:t>
+      </w:r>
+      <w:r>
+        <w:rPr>
+          <w:rFonts w:ascii="TimesNewRomanPSMT" w:hAnsi="TimesNewRomanPSMT"/>
+          <w:sz w:val="22"/>
+          <w:szCs w:val="22"/>
+        </w:rPr>
+        <w:t>is</w:t>
+      </w:r>
+      <w:r>
+        <w:rPr>
+          <w:rFonts w:ascii="TimesNewRomanPSMT" w:hAnsi="TimesNewRomanPSMT"/>
+          <w:sz w:val="22"/>
+          <w:szCs w:val="22"/>
+        </w:rPr>
+        <w:t xml:space="preserve"> Part2 of this task, we emulated a client-server transmission, including the following steps:</w:t>
       </w:r>
     </w:p>
     <w:p>
@@ -2469,6 +2545,105 @@
         </w:rPr>
         <w:t>server decrypt message with private key</w:t>
       </w:r>
+    </w:p>
+    <w:p>
+      <w:pPr>
+        <w:pStyle w:val="NormalWeb"/>
+        <w:ind w:left="720"/>
+        <w:rPr>
+          <w:rFonts w:ascii="TimesNewRomanPSMT" w:hAnsi="TimesNewRomanPSMT"/>
+          <w:sz w:val="22"/>
+          <w:szCs w:val="22"/>
+        </w:rPr>
+      </w:pPr>
+      <w:r>
+        <w:rPr>
+          <w:rFonts w:ascii="TimesNewRomanPSMT" w:hAnsi="TimesNewRomanPSMT"/>
+          <w:sz w:val="22"/>
+          <w:szCs w:val="22"/>
+        </w:rPr>
+        <w:t>Images Links:</w:t>
+      </w:r>
+    </w:p>
+    <w:p>
+      <w:pPr>
+        <w:pStyle w:val="NormalWeb"/>
+        <w:ind w:left="720"/>
+        <w:rPr>
+          <w:rFonts w:ascii="TimesNewRomanPSMT" w:hAnsi="TimesNewRomanPSMT"/>
+          <w:sz w:val="22"/>
+          <w:szCs w:val="22"/>
+        </w:rPr>
+      </w:pPr>
+      <w:hyperlink r:id="rId31" w:history="1">
+        <w:r>
+          <w:rPr>
+            <w:rStyle w:val="Hyperlink"/>
+            <w:rFonts w:ascii="TimesNewRomanPSMT" w:hAnsi="TimesNewRomanPSMT"/>
+            <w:sz w:val="22"/>
+            <w:szCs w:val="22"/>
+          </w:rPr>
+          <w:t>https://hub.docker.com/r/willinie/task2part</w:t>
+        </w:r>
+        <w:r>
+          <w:rPr>
+            <w:rStyle w:val="Hyperlink"/>
+            <w:rFonts w:ascii="TimesNewRomanPSMT" w:hAnsi="TimesNewRomanPSMT"/>
+            <w:sz w:val="22"/>
+            <w:szCs w:val="22"/>
+          </w:rPr>
+          <w:t>2_server</w:t>
+        </w:r>
+      </w:hyperlink>
+    </w:p>
+    <w:p>
+      <w:pPr>
+        <w:pStyle w:val="NormalWeb"/>
+        <w:ind w:left="720"/>
+        <w:rPr>
+          <w:rFonts w:ascii="TimesNewRomanPSMT" w:hAnsi="TimesNewRomanPSMT"/>
+          <w:sz w:val="22"/>
+          <w:szCs w:val="22"/>
+        </w:rPr>
+      </w:pPr>
+      <w:hyperlink r:id="rId32" w:history="1">
+        <w:r>
+          <w:rPr>
+            <w:rStyle w:val="Hyperlink"/>
+            <w:rFonts w:ascii="TimesNewRomanPSMT" w:hAnsi="TimesNewRomanPSMT"/>
+            <w:sz w:val="22"/>
+            <w:szCs w:val="22"/>
+          </w:rPr>
+          <w:t>https://hub.docker.com/r/willinie/task2part</w:t>
+        </w:r>
+        <w:r>
+          <w:rPr>
+            <w:rStyle w:val="Hyperlink"/>
+            <w:rFonts w:ascii="TimesNewRomanPSMT" w:hAnsi="TimesNewRomanPSMT"/>
+            <w:sz w:val="22"/>
+            <w:szCs w:val="22"/>
+          </w:rPr>
+          <w:t>2</w:t>
+        </w:r>
+        <w:r>
+          <w:rPr>
+            <w:rStyle w:val="Hyperlink"/>
+            <w:rFonts w:ascii="TimesNewRomanPSMT" w:hAnsi="TimesNewRomanPSMT"/>
+            <w:sz w:val="22"/>
+            <w:szCs w:val="22"/>
+          </w:rPr>
+          <w:t>_</w:t>
+        </w:r>
+        <w:r>
+          <w:rPr>
+            <w:rStyle w:val="Hyperlink"/>
+            <w:rFonts w:ascii="TimesNewRomanPSMT" w:hAnsi="TimesNewRomanPSMT"/>
+            <w:sz w:val="22"/>
+            <w:szCs w:val="22"/>
+          </w:rPr>
+          <w:t>client</w:t>
+        </w:r>
+      </w:hyperlink>
     </w:p>
     <w:p>
       <w:pPr>
@@ -2534,7 +2709,7 @@
                     <pic:cNvPicPr/>
                   </pic:nvPicPr>
                   <pic:blipFill>
-                    <a:blip r:embed="rId29">
+                    <a:blip r:embed="rId33">
                       <a:extLst>
                         <a:ext uri="{28A0092B-C50C-407E-A947-70E740481C1C}">
                           <a14:useLocalDpi xmlns:a14="http://schemas.microsoft.com/office/drawing/2010/main" val="0"/>
@@ -2617,7 +2792,7 @@
                     <pic:cNvPicPr/>
                   </pic:nvPicPr>
                   <pic:blipFill>
-                    <a:blip r:embed="rId30">
+                    <a:blip r:embed="rId34">
                       <a:extLst>
                         <a:ext uri="{28A0092B-C50C-407E-A947-70E740481C1C}">
                           <a14:useLocalDpi xmlns:a14="http://schemas.microsoft.com/office/drawing/2010/main" val="0"/>
@@ -2706,7 +2881,7 @@
                     <pic:cNvPicPr/>
                   </pic:nvPicPr>
                   <pic:blipFill>
-                    <a:blip r:embed="rId31" cstate="print">
+                    <a:blip r:embed="rId35" cstate="print">
                       <a:extLst>
                         <a:ext uri="{28A0092B-C50C-407E-A947-70E740481C1C}">
                           <a14:useLocalDpi xmlns:a14="http://schemas.microsoft.com/office/drawing/2010/main" val="0"/>
@@ -2765,6 +2940,7 @@
           <w:szCs w:val="22"/>
           <w14:ligatures w14:val="standardContextual"/>
         </w:rPr>
+        <w:lastRenderedPageBreak/>
         <w:drawing>
           <wp:anchor distT="0" distB="0" distL="114300" distR="114300" simplePos="0" relativeHeight="251677696" behindDoc="0" locked="0" layoutInCell="1" allowOverlap="1" wp14:anchorId="11A01579" wp14:editId="4672F5FE">
             <wp:simplePos x="0" y="0"/>
@@ -2789,7 +2965,7 @@
                     <pic:cNvPicPr/>
                   </pic:nvPicPr>
                   <pic:blipFill>
-                    <a:blip r:embed="rId32" cstate="print">
+                    <a:blip r:embed="rId36" cstate="print">
                       <a:extLst>
                         <a:ext uri="{28A0092B-C50C-407E-A947-70E740481C1C}">
                           <a14:useLocalDpi xmlns:a14="http://schemas.microsoft.com/office/drawing/2010/main" val="0"/>

</xml_diff>